<commit_message>
shortened my answers a little bit
</commit_message>
<xml_diff>
--- a/Veteran Status - Kendra/Group6_Project_Report.docx
+++ b/Veteran Status - Kendra/Group6_Project_Report.docx
@@ -127,44 +127,16 @@
           <w:sz w:val="24"/>
           <w:szCs w:val="24"/>
         </w:rPr>
-        <w:t>Starting in 2018, the Census Bureau collected data from approximately 850,000 employer businesses pertaining to economic and demographic characteristics for businesses, owners, and their employees</w:t>
-      </w:r>
-      <w:proofErr w:type="gramStart"/>
-      <w:r>
-        <w:rPr>
-          <w:rFonts w:ascii="Times New Roman" w:hAnsi="Times New Roman" w:cs="Times New Roman"/>
-          <w:sz w:val="24"/>
-          <w:szCs w:val="24"/>
-        </w:rPr>
-        <w:t xml:space="preserve">.  </w:t>
-      </w:r>
-      <w:proofErr w:type="gramEnd"/>
-      <w:r>
-        <w:rPr>
-          <w:rFonts w:ascii="Times New Roman" w:hAnsi="Times New Roman" w:cs="Times New Roman"/>
-          <w:sz w:val="24"/>
-          <w:szCs w:val="24"/>
-        </w:rPr>
-        <w:t xml:space="preserve">By analyzing the data provided </w:t>
-      </w:r>
-      <w:r>
-        <w:rPr>
-          <w:rFonts w:ascii="Times New Roman" w:hAnsi="Times New Roman" w:cs="Times New Roman"/>
-          <w:sz w:val="24"/>
-          <w:szCs w:val="24"/>
-        </w:rPr>
-        <w:t>on census.gov, the variations across demographically quickly immerged</w:t>
-      </w:r>
-      <w:proofErr w:type="gramStart"/>
-      <w:r>
-        <w:rPr>
-          <w:rFonts w:ascii="Times New Roman" w:hAnsi="Times New Roman" w:cs="Times New Roman"/>
-          <w:sz w:val="24"/>
-          <w:szCs w:val="24"/>
-        </w:rPr>
-        <w:t xml:space="preserve">.  </w:t>
-      </w:r>
-      <w:proofErr w:type="gramEnd"/>
+        <w:t xml:space="preserve">Starting in 2018, the Census Bureau collected data from approximately 850,000 employer businesses pertaining to economic and demographic characteristics for businesses, owners, and their employees.  By analyzing the data provided </w:t>
+      </w:r>
+      <w:r>
+        <w:rPr>
+          <w:rFonts w:ascii="Times New Roman" w:hAnsi="Times New Roman" w:cs="Times New Roman"/>
+          <w:sz w:val="24"/>
+          <w:szCs w:val="24"/>
+        </w:rPr>
+        <w:t xml:space="preserve">on census.gov, the variations across demographically quickly immerged.  </w:t>
+      </w:r>
     </w:p>
     <w:p>
       <w:pPr>
@@ -190,6 +162,45 @@
           <w:szCs w:val="24"/>
         </w:rPr>
         <w:t>This study began with asking:</w:t>
+      </w:r>
+    </w:p>
+    <w:p>
+      <w:pPr>
+        <w:pStyle w:val="ListParagraph"/>
+        <w:numPr>
+          <w:ilvl w:val="0"/>
+          <w:numId w:val="11"/>
+        </w:numPr>
+        <w:rPr>
+          <w:rFonts w:ascii="Times New Roman" w:hAnsi="Times New Roman" w:cs="Times New Roman"/>
+          <w:sz w:val="24"/>
+          <w:szCs w:val="24"/>
+        </w:rPr>
+      </w:pPr>
+      <w:r>
+        <w:rPr>
+          <w:rFonts w:ascii="Times New Roman" w:eastAsia="Times New Roman" w:hAnsi="Times New Roman" w:cs="Times New Roman"/>
+          <w:sz w:val="24"/>
+          <w:szCs w:val="24"/>
+        </w:rPr>
+        <w:t>Which demographics existed in the data for comparison?</w:t>
+      </w:r>
+    </w:p>
+    <w:p>
+      <w:pPr>
+        <w:rPr>
+          <w:rFonts w:ascii="Times New Roman" w:hAnsi="Times New Roman" w:cs="Times New Roman"/>
+          <w:sz w:val="24"/>
+          <w:szCs w:val="24"/>
+        </w:rPr>
+      </w:pPr>
+      <w:r>
+        <w:rPr>
+          <w:rFonts w:ascii="Times New Roman" w:hAnsi="Times New Roman" w:cs="Times New Roman"/>
+          <w:sz w:val="24"/>
+          <w:szCs w:val="24"/>
+        </w:rPr>
+        <w:t>This then opened way for these more detailed questions to be answered:</w:t>
       </w:r>
     </w:p>
     <w:p>
@@ -262,28 +273,6 @@
     </w:p>
     <w:p>
       <w:pPr>
-        <w:pStyle w:val="ListParagraph"/>
-        <w:numPr>
-          <w:ilvl w:val="0"/>
-          <w:numId w:val="11"/>
-        </w:numPr>
-        <w:rPr>
-          <w:rFonts w:ascii="Times New Roman" w:hAnsi="Times New Roman" w:cs="Times New Roman"/>
-          <w:sz w:val="24"/>
-          <w:szCs w:val="24"/>
-        </w:rPr>
-      </w:pPr>
-      <w:r>
-        <w:rPr>
-          <w:rFonts w:ascii="Times New Roman" w:eastAsia="Times New Roman" w:hAnsi="Times New Roman" w:cs="Times New Roman"/>
-          <w:sz w:val="24"/>
-          <w:szCs w:val="24"/>
-        </w:rPr>
-        <w:t>Which demographics existed in the data for comparison?</w:t>
-      </w:r>
-    </w:p>
-    <w:p>
-      <w:pPr>
         <w:rPr>
           <w:rFonts w:ascii="Times New Roman" w:hAnsi="Times New Roman" w:cs="Times New Roman"/>
           <w:sz w:val="24"/>
@@ -426,14 +415,6 @@
     </w:p>
     <w:p>
       <w:pPr>
-        <w:ind w:left="720" w:hanging="720"/>
-        <w:rPr>
-          <w:rFonts w:ascii="Times New Roman" w:hAnsi="Times New Roman" w:cs="Times New Roman"/>
-          <w:sz w:val="24"/>
-          <w:szCs w:val="24"/>
-        </w:rPr>
-      </w:pPr>
-      <w:r>
         <w:rPr>
           <w:rFonts w:ascii="Times New Roman" w:hAnsi="Times New Roman" w:cs="Times New Roman"/>
           <w:b/>
@@ -441,321 +422,8 @@
           <w:sz w:val="24"/>
           <w:szCs w:val="24"/>
         </w:rPr>
-        <w:lastRenderedPageBreak/>
-        <w:t xml:space="preserve">ETL </w:t>
-      </w:r>
-    </w:p>
-    <w:p>
-      <w:pPr>
-        <w:ind w:left="720" w:hanging="720"/>
-        <w:rPr>
-          <w:rFonts w:ascii="Times New Roman" w:hAnsi="Times New Roman" w:cs="Times New Roman"/>
-          <w:sz w:val="24"/>
-          <w:szCs w:val="24"/>
-        </w:rPr>
-      </w:pPr>
-      <w:r>
-        <w:rPr>
-          <w:rFonts w:ascii="Times New Roman" w:hAnsi="Times New Roman" w:cs="Times New Roman"/>
-          <w:sz w:val="24"/>
-          <w:szCs w:val="24"/>
-        </w:rPr>
-        <w:tab/>
-      </w:r>
-      <w:r>
-        <w:rPr>
-          <w:rFonts w:ascii="Times New Roman" w:hAnsi="Times New Roman" w:cs="Times New Roman"/>
-          <w:sz w:val="24"/>
-          <w:szCs w:val="24"/>
-        </w:rPr>
-        <w:t xml:space="preserve">The US Census data used in this document was imported through the Census API, using a get request code to pull in a text formatted file containing </w:t>
-      </w:r>
-      <w:proofErr w:type="gramStart"/>
-      <w:r>
-        <w:rPr>
-          <w:rFonts w:ascii="Times New Roman" w:hAnsi="Times New Roman" w:cs="Times New Roman"/>
-          <w:sz w:val="24"/>
-          <w:szCs w:val="24"/>
-        </w:rPr>
-        <w:t>all of</w:t>
-      </w:r>
-      <w:proofErr w:type="gramEnd"/>
-      <w:r>
-        <w:rPr>
-          <w:rFonts w:ascii="Times New Roman" w:hAnsi="Times New Roman" w:cs="Times New Roman"/>
-          <w:sz w:val="24"/>
-          <w:szCs w:val="24"/>
-        </w:rPr>
-        <w:t xml:space="preserve"> the necessary data. Due to its structure, this file </w:t>
-      </w:r>
-      <w:proofErr w:type="gramStart"/>
-      <w:r>
-        <w:rPr>
-          <w:rFonts w:ascii="Times New Roman" w:hAnsi="Times New Roman" w:cs="Times New Roman"/>
-          <w:sz w:val="24"/>
-          <w:szCs w:val="24"/>
-        </w:rPr>
-        <w:t>was processed</w:t>
-      </w:r>
-      <w:proofErr w:type="gramEnd"/>
-      <w:r>
-        <w:rPr>
-          <w:rFonts w:ascii="Times New Roman" w:hAnsi="Times New Roman" w:cs="Times New Roman"/>
-          <w:sz w:val="24"/>
-          <w:szCs w:val="24"/>
-        </w:rPr>
-        <w:t xml:space="preserve"> as a </w:t>
-      </w:r>
-      <w:r>
-        <w:rPr>
-          <w:rFonts w:ascii="Times New Roman" w:hAnsi="Times New Roman" w:cs="Times New Roman"/>
-          <w:sz w:val="24"/>
-          <w:szCs w:val="24"/>
-        </w:rPr>
-        <w:t xml:space="preserve">JSON </w:t>
-      </w:r>
-      <w:r>
-        <w:rPr>
-          <w:rFonts w:ascii="Times New Roman" w:hAnsi="Times New Roman" w:cs="Times New Roman"/>
-          <w:sz w:val="24"/>
-          <w:szCs w:val="24"/>
-        </w:rPr>
-        <w:t xml:space="preserve">file, allowing for the importing of its contents into a pandas </w:t>
-      </w:r>
-      <w:proofErr w:type="spellStart"/>
-      <w:r>
-        <w:rPr>
-          <w:rFonts w:ascii="Times New Roman" w:hAnsi="Times New Roman" w:cs="Times New Roman"/>
-          <w:sz w:val="24"/>
-          <w:szCs w:val="24"/>
-        </w:rPr>
-        <w:t>dataframe</w:t>
-      </w:r>
-      <w:proofErr w:type="spellEnd"/>
-      <w:r>
-        <w:rPr>
-          <w:rFonts w:ascii="Times New Roman" w:hAnsi="Times New Roman" w:cs="Times New Roman"/>
-          <w:sz w:val="24"/>
-          <w:szCs w:val="24"/>
-        </w:rPr>
-        <w:t xml:space="preserve"> within Python. In this section, the focus is on the race and ethnicity demographics of business owners, so the following steps </w:t>
-      </w:r>
-      <w:proofErr w:type="gramStart"/>
-      <w:r>
-        <w:rPr>
-          <w:rFonts w:ascii="Times New Roman" w:hAnsi="Times New Roman" w:cs="Times New Roman"/>
-          <w:sz w:val="24"/>
-          <w:szCs w:val="24"/>
-        </w:rPr>
-        <w:t>were taken</w:t>
-      </w:r>
-      <w:proofErr w:type="gramEnd"/>
-      <w:r>
-        <w:rPr>
-          <w:rFonts w:ascii="Times New Roman" w:hAnsi="Times New Roman" w:cs="Times New Roman"/>
-          <w:sz w:val="24"/>
-          <w:szCs w:val="24"/>
-        </w:rPr>
-        <w:t xml:space="preserve"> to narrow down the data to focus on that. </w:t>
-      </w:r>
-    </w:p>
-    <w:p>
-      <w:pPr>
-        <w:ind w:left="720"/>
-        <w:rPr>
-          <w:rFonts w:ascii="Times New Roman" w:hAnsi="Times New Roman" w:cs="Times New Roman"/>
-          <w:sz w:val="24"/>
-          <w:szCs w:val="24"/>
-        </w:rPr>
-      </w:pPr>
-      <w:r>
-        <w:rPr>
-          <w:rFonts w:ascii="Times New Roman" w:hAnsi="Times New Roman" w:cs="Times New Roman"/>
-          <w:sz w:val="24"/>
-          <w:szCs w:val="24"/>
-        </w:rPr>
-        <w:t xml:space="preserve">As an early effort to append the data in this </w:t>
-      </w:r>
-      <w:proofErr w:type="spellStart"/>
-      <w:r>
-        <w:rPr>
-          <w:rFonts w:ascii="Times New Roman" w:hAnsi="Times New Roman" w:cs="Times New Roman"/>
-          <w:sz w:val="24"/>
-          <w:szCs w:val="24"/>
-        </w:rPr>
-        <w:t>dataframe</w:t>
-      </w:r>
-      <w:proofErr w:type="spellEnd"/>
-      <w:r>
-        <w:rPr>
-          <w:rFonts w:ascii="Times New Roman" w:hAnsi="Times New Roman" w:cs="Times New Roman"/>
-          <w:sz w:val="24"/>
-          <w:szCs w:val="24"/>
-        </w:rPr>
-        <w:t xml:space="preserve">, columns which provided less specific information or information that did not relate to the questions addressed in this document </w:t>
-      </w:r>
-      <w:proofErr w:type="gramStart"/>
-      <w:r>
-        <w:rPr>
-          <w:rFonts w:ascii="Times New Roman" w:hAnsi="Times New Roman" w:cs="Times New Roman"/>
-          <w:sz w:val="24"/>
-          <w:szCs w:val="24"/>
-        </w:rPr>
-        <w:t>were removed</w:t>
-      </w:r>
-      <w:proofErr w:type="gramEnd"/>
-      <w:r>
-        <w:rPr>
-          <w:rFonts w:ascii="Times New Roman" w:hAnsi="Times New Roman" w:cs="Times New Roman"/>
-          <w:sz w:val="24"/>
-          <w:szCs w:val="24"/>
-        </w:rPr>
-        <w:t xml:space="preserve">. This included columns such as "RACE_GROUP" (the code representing each "RACE_GROUP_LABEL") or "GEO_ID" (geographical location identifier - for this data, these were all attributed to the United States). Once the preliminary </w:t>
-      </w:r>
-      <w:proofErr w:type="spellStart"/>
-      <w:r>
-        <w:rPr>
-          <w:rFonts w:ascii="Times New Roman" w:hAnsi="Times New Roman" w:cs="Times New Roman"/>
-          <w:sz w:val="24"/>
-          <w:szCs w:val="24"/>
-        </w:rPr>
-        <w:t>dataframe</w:t>
-      </w:r>
-      <w:proofErr w:type="spellEnd"/>
-      <w:r>
-        <w:rPr>
-          <w:rFonts w:ascii="Times New Roman" w:hAnsi="Times New Roman" w:cs="Times New Roman"/>
-          <w:sz w:val="24"/>
-          <w:szCs w:val="24"/>
-        </w:rPr>
-        <w:t xml:space="preserve"> </w:t>
-      </w:r>
-      <w:proofErr w:type="gramStart"/>
-      <w:r>
-        <w:rPr>
-          <w:rFonts w:ascii="Times New Roman" w:hAnsi="Times New Roman" w:cs="Times New Roman"/>
-          <w:sz w:val="24"/>
-          <w:szCs w:val="24"/>
-        </w:rPr>
-        <w:t>was built</w:t>
-      </w:r>
-      <w:proofErr w:type="gramEnd"/>
-      <w:r>
-        <w:rPr>
-          <w:rFonts w:ascii="Times New Roman" w:hAnsi="Times New Roman" w:cs="Times New Roman"/>
-          <w:sz w:val="24"/>
-          <w:szCs w:val="24"/>
-        </w:rPr>
-        <w:t xml:space="preserve">, it was broken down into two focused </w:t>
-      </w:r>
-      <w:proofErr w:type="spellStart"/>
-      <w:r>
-        <w:rPr>
-          <w:rFonts w:ascii="Times New Roman" w:hAnsi="Times New Roman" w:cs="Times New Roman"/>
-          <w:sz w:val="24"/>
-          <w:szCs w:val="24"/>
-        </w:rPr>
-        <w:t>dataframes</w:t>
-      </w:r>
-      <w:proofErr w:type="spellEnd"/>
-      <w:r>
-        <w:rPr>
-          <w:rFonts w:ascii="Times New Roman" w:hAnsi="Times New Roman" w:cs="Times New Roman"/>
-          <w:sz w:val="24"/>
-          <w:szCs w:val="24"/>
-        </w:rPr>
-        <w:t xml:space="preserve"> - one on race and one on ethnicity. </w:t>
-      </w:r>
-    </w:p>
-    <w:p>
-      <w:pPr>
-        <w:ind w:left="720" w:hanging="720"/>
-        <w:rPr>
-          <w:rFonts w:ascii="Times New Roman" w:hAnsi="Times New Roman" w:cs="Times New Roman"/>
-          <w:sz w:val="24"/>
-          <w:szCs w:val="24"/>
-        </w:rPr>
-      </w:pPr>
-      <w:r>
-        <w:rPr>
-          <w:rFonts w:ascii="Times New Roman" w:hAnsi="Times New Roman" w:cs="Times New Roman"/>
-          <w:sz w:val="24"/>
-          <w:szCs w:val="24"/>
-        </w:rPr>
-        <w:t xml:space="preserve"> </w:t>
-      </w:r>
-      <w:r>
-        <w:rPr>
-          <w:rFonts w:ascii="Times New Roman" w:hAnsi="Times New Roman" w:cs="Times New Roman"/>
-          <w:sz w:val="24"/>
-          <w:szCs w:val="24"/>
-        </w:rPr>
-        <w:tab/>
-      </w:r>
-      <w:r>
-        <w:rPr>
-          <w:rFonts w:ascii="Times New Roman" w:hAnsi="Times New Roman" w:cs="Times New Roman"/>
-          <w:sz w:val="24"/>
-          <w:szCs w:val="24"/>
-        </w:rPr>
-        <w:t xml:space="preserve">To filter the data going into these, "total", or larger aggregated, categories </w:t>
-      </w:r>
-      <w:proofErr w:type="gramStart"/>
-      <w:r>
-        <w:rPr>
-          <w:rFonts w:ascii="Times New Roman" w:hAnsi="Times New Roman" w:cs="Times New Roman"/>
-          <w:sz w:val="24"/>
-          <w:szCs w:val="24"/>
-        </w:rPr>
-        <w:t>were removed</w:t>
-      </w:r>
-      <w:proofErr w:type="gramEnd"/>
-      <w:r>
-        <w:rPr>
-          <w:rFonts w:ascii="Times New Roman" w:hAnsi="Times New Roman" w:cs="Times New Roman"/>
-          <w:sz w:val="24"/>
-          <w:szCs w:val="24"/>
-        </w:rPr>
-        <w:t>. These included "All firms" tags of EMPSZFI_LABEL (number of employees at a firm), "Total", "Classifiable", "Unclassifiable", "Minority", "Nonminority" and "Equally minority/nonminority" tags of RACE_GROUP_LABEL, and "Total", "Classifiable" and "Unclassifiable" tags of ETH_GROUP_LABEL (</w:t>
-      </w:r>
-      <w:r>
-        <w:rPr>
-          <w:rFonts w:ascii="Times New Roman" w:hAnsi="Times New Roman" w:cs="Times New Roman"/>
-          <w:sz w:val="24"/>
-          <w:szCs w:val="24"/>
-        </w:rPr>
-        <w:t>ethnicity</w:t>
-      </w:r>
-      <w:r>
-        <w:rPr>
-          <w:rFonts w:ascii="Times New Roman" w:hAnsi="Times New Roman" w:cs="Times New Roman"/>
-          <w:sz w:val="24"/>
-          <w:szCs w:val="24"/>
-        </w:rPr>
-        <w:t xml:space="preserve"> group label). These </w:t>
-      </w:r>
-      <w:proofErr w:type="gramStart"/>
-      <w:r>
-        <w:rPr>
-          <w:rFonts w:ascii="Times New Roman" w:hAnsi="Times New Roman" w:cs="Times New Roman"/>
-          <w:sz w:val="24"/>
-          <w:szCs w:val="24"/>
-        </w:rPr>
-        <w:t>were removed</w:t>
-      </w:r>
-      <w:proofErr w:type="gramEnd"/>
-      <w:r>
-        <w:rPr>
-          <w:rFonts w:ascii="Times New Roman" w:hAnsi="Times New Roman" w:cs="Times New Roman"/>
-          <w:sz w:val="24"/>
-          <w:szCs w:val="24"/>
-        </w:rPr>
-        <w:t xml:space="preserve"> as they were either: a) inclusive of data represented under more specific tags, or b) ambiguous in terminology (something tagged as a "classifiable" race group could very well also be tagged as "Black or African American", "Asian", or another more specific race group classification).</w:t>
-      </w:r>
-    </w:p>
-    <w:p>
-      <w:pPr>
-        <w:ind w:left="720" w:hanging="720"/>
+      </w:pPr>
+      <w:r>
         <w:rPr>
           <w:rFonts w:ascii="Times New Roman" w:hAnsi="Times New Roman" w:cs="Times New Roman"/>
           <w:b/>
@@ -763,11 +431,19 @@
           <w:sz w:val="24"/>
           <w:szCs w:val="24"/>
         </w:rPr>
-      </w:pPr>
+        <w:t xml:space="preserve">Conclusion </w:t>
+      </w:r>
     </w:p>
     <w:p>
       <w:pPr>
         <w:ind w:left="720" w:hanging="720"/>
+        <w:rPr>
+          <w:rFonts w:ascii="Times New Roman" w:hAnsi="Times New Roman" w:cs="Times New Roman"/>
+          <w:sz w:val="24"/>
+          <w:szCs w:val="24"/>
+        </w:rPr>
+      </w:pPr>
+      <w:r>
         <w:rPr>
           <w:rFonts w:ascii="Times New Roman" w:hAnsi="Times New Roman" w:cs="Times New Roman"/>
           <w:b/>
@@ -775,35 +451,6 @@
           <w:sz w:val="24"/>
           <w:szCs w:val="24"/>
         </w:rPr>
-      </w:pPr>
-      <w:r>
-        <w:rPr>
-          <w:rFonts w:ascii="Times New Roman" w:hAnsi="Times New Roman" w:cs="Times New Roman"/>
-          <w:b/>
-          <w:bCs/>
-          <w:sz w:val="24"/>
-          <w:szCs w:val="24"/>
-        </w:rPr>
-        <w:t xml:space="preserve">Conclusion </w:t>
-      </w:r>
-    </w:p>
-    <w:p>
-      <w:pPr>
-        <w:ind w:left="720" w:hanging="720"/>
-        <w:rPr>
-          <w:rFonts w:ascii="Times New Roman" w:hAnsi="Times New Roman" w:cs="Times New Roman"/>
-          <w:sz w:val="24"/>
-          <w:szCs w:val="24"/>
-        </w:rPr>
-      </w:pPr>
-      <w:r>
-        <w:rPr>
-          <w:rFonts w:ascii="Times New Roman" w:hAnsi="Times New Roman" w:cs="Times New Roman"/>
-          <w:b/>
-          <w:bCs/>
-          <w:sz w:val="24"/>
-          <w:szCs w:val="24"/>
-        </w:rPr>
         <w:tab/>
       </w:r>
       <w:r>
@@ -812,25 +459,7 @@
           <w:sz w:val="24"/>
           <w:szCs w:val="24"/>
         </w:rPr>
-        <w:t xml:space="preserve">The analysis of this survey </w:t>
-      </w:r>
-      <w:proofErr w:type="gramStart"/>
-      <w:r>
-        <w:rPr>
-          <w:rFonts w:ascii="Times New Roman" w:hAnsi="Times New Roman" w:cs="Times New Roman"/>
-          <w:sz w:val="24"/>
-          <w:szCs w:val="24"/>
-        </w:rPr>
-        <w:t>was completed</w:t>
-      </w:r>
-      <w:proofErr w:type="gramEnd"/>
-      <w:r>
-        <w:rPr>
-          <w:rFonts w:ascii="Times New Roman" w:hAnsi="Times New Roman" w:cs="Times New Roman"/>
-          <w:sz w:val="24"/>
-          <w:szCs w:val="24"/>
-        </w:rPr>
-        <w:t xml:space="preserve"> by examining the responses over the years. The data quickly showed that there was a major increase in the responses to the 2020 survey as compared in the earlier years. As suspected, during the height of the pandemic, the amount of business owners that completed this online survey was almost </w:t>
+        <w:t xml:space="preserve">The analysis of this survey was completed by examining the responses over the years. The data quickly showed that there was a major increase in the responses to the 2020 survey as compared in the earlier years. As suspected, during the height of the pandemic, the amount of business owners that completed this online survey was almost </w:t>
       </w:r>
       <w:r>
         <w:rPr>
@@ -846,18 +475,8 @@
           <w:sz w:val="24"/>
           <w:szCs w:val="24"/>
         </w:rPr>
-        <w:t xml:space="preserve"> times higher than the previous years</w:t>
-      </w:r>
-      <w:proofErr w:type="gramStart"/>
-      <w:r>
-        <w:rPr>
-          <w:rFonts w:ascii="Times New Roman" w:hAnsi="Times New Roman" w:cs="Times New Roman"/>
-          <w:sz w:val="24"/>
-          <w:szCs w:val="24"/>
-        </w:rPr>
-        <w:t xml:space="preserve">.  </w:t>
-      </w:r>
-      <w:proofErr w:type="gramEnd"/>
+        <w:t xml:space="preserve"> times higher than the previous years.  </w:t>
+      </w:r>
     </w:p>
     <w:p>
       <w:pPr>
@@ -893,25 +512,7 @@
           <w:sz w:val="24"/>
           <w:szCs w:val="24"/>
         </w:rPr>
-        <w:t xml:space="preserve"> questions </w:t>
-      </w:r>
-      <w:proofErr w:type="gramStart"/>
-      <w:r>
-        <w:rPr>
-          <w:rFonts w:ascii="Times New Roman" w:hAnsi="Times New Roman" w:cs="Times New Roman"/>
-          <w:sz w:val="24"/>
-          <w:szCs w:val="24"/>
-        </w:rPr>
-        <w:t>were answered</w:t>
-      </w:r>
-      <w:proofErr w:type="gramEnd"/>
-      <w:r>
-        <w:rPr>
-          <w:rFonts w:ascii="Times New Roman" w:hAnsi="Times New Roman" w:cs="Times New Roman"/>
-          <w:sz w:val="24"/>
-          <w:szCs w:val="24"/>
-        </w:rPr>
-        <w:t xml:space="preserve"> by breaking the demographics into </w:t>
+        <w:t xml:space="preserve"> questions were answered by breaking the demographics into </w:t>
       </w:r>
       <w:r>
         <w:rPr>
@@ -1024,7 +625,6 @@
           <w:sz w:val="24"/>
           <w:szCs w:val="24"/>
         </w:rPr>
-        <w:lastRenderedPageBreak/>
         <w:tab/>
       </w:r>
     </w:p>
@@ -1088,25 +688,7 @@
           <w:sz w:val="24"/>
           <w:szCs w:val="24"/>
         </w:rPr>
-        <w:t xml:space="preserve"> the way for both males and females, but after that we see </w:t>
-      </w:r>
-      <w:proofErr w:type="gramStart"/>
-      <w:r>
-        <w:rPr>
-          <w:rFonts w:ascii="Times New Roman" w:eastAsia="Times New Roman" w:hAnsi="Times New Roman" w:cs="Times New Roman"/>
-          <w:sz w:val="24"/>
-          <w:szCs w:val="24"/>
-        </w:rPr>
-        <w:t>some</w:t>
-      </w:r>
-      <w:proofErr w:type="gramEnd"/>
-      <w:r>
-        <w:rPr>
-          <w:rFonts w:ascii="Times New Roman" w:eastAsia="Times New Roman" w:hAnsi="Times New Roman" w:cs="Times New Roman"/>
-          <w:sz w:val="24"/>
-          <w:szCs w:val="24"/>
-        </w:rPr>
-        <w:t xml:space="preserve"> significant differences. Males more often own businesses in the Manufacturing, and Transportation sectors, while females have a higher percentage of businesses in the Healthcare, and Waste Management sectors</w:t>
+        <w:t xml:space="preserve"> the way for both males and females, but after that we see some significant differences. Males more often own businesses in the Manufacturing, and Transportation sectors, while females have a higher percentage of businesses in the Healthcare, and Waste Management sectors</w:t>
       </w:r>
       <w:r>
         <w:rPr>
@@ -1200,25 +782,7 @@
           <w:sz w:val="24"/>
           <w:szCs w:val="24"/>
         </w:rPr>
-        <w:t xml:space="preserve">The highest revenue companies in this dataset </w:t>
-      </w:r>
-      <w:proofErr w:type="gramStart"/>
-      <w:r>
-        <w:rPr>
-          <w:rFonts w:ascii="Times New Roman" w:eastAsia="Times New Roman" w:hAnsi="Times New Roman" w:cs="Times New Roman"/>
-          <w:sz w:val="24"/>
-          <w:szCs w:val="24"/>
-        </w:rPr>
-        <w:t>are owned</w:t>
-      </w:r>
-      <w:proofErr w:type="gramEnd"/>
-      <w:r>
-        <w:rPr>
-          <w:rFonts w:ascii="Times New Roman" w:eastAsia="Times New Roman" w:hAnsi="Times New Roman" w:cs="Times New Roman"/>
-          <w:sz w:val="24"/>
-          <w:szCs w:val="24"/>
-        </w:rPr>
-        <w:t xml:space="preserve"> by males with a higher number of employees. Most companies though, male or female led, reside below 2 billion </w:t>
+        <w:t xml:space="preserve">The highest revenue companies in this dataset are owned by males with a higher number of employees. Most companies though, male or female led, reside below 2 billion </w:t>
       </w:r>
       <w:proofErr w:type="gramStart"/>
       <w:r>
@@ -1292,25 +856,7 @@
           <w:sz w:val="24"/>
           <w:szCs w:val="24"/>
         </w:rPr>
-        <w:t xml:space="preserve">Professional, scientific, and technical services led scored </w:t>
-      </w:r>
-      <w:proofErr w:type="gramStart"/>
-      <w:r>
-        <w:rPr>
-          <w:rFonts w:ascii="Times New Roman" w:hAnsi="Times New Roman" w:cs="Times New Roman"/>
-          <w:sz w:val="24"/>
-          <w:szCs w:val="24"/>
-        </w:rPr>
-        <w:t>much</w:t>
-      </w:r>
-      <w:proofErr w:type="gramEnd"/>
-      <w:r>
-        <w:rPr>
-          <w:rFonts w:ascii="Times New Roman" w:hAnsi="Times New Roman" w:cs="Times New Roman"/>
-          <w:sz w:val="24"/>
-          <w:szCs w:val="24"/>
-        </w:rPr>
-        <w:t xml:space="preserve"> higher for non-Veterans, however, it was the top industry for both groups. The major change is when both groups have equal interest in the company and Health care and social assistance reigns supreme.</w:t>
+        <w:t>Professional, scientific, and technical services led scored much higher for non-Veterans, however, it was the top industry for both groups. The major change is when both groups have equal interest in the company and Health care and social assistance reigns supreme.</w:t>
       </w:r>
     </w:p>
     <w:p>
@@ -1332,25 +878,7 @@
           <w:sz w:val="24"/>
           <w:szCs w:val="24"/>
         </w:rPr>
-        <w:t xml:space="preserve">Using the violin plot, we can conclude that the number of employees at each firm is </w:t>
-      </w:r>
-      <w:proofErr w:type="gramStart"/>
-      <w:r>
-        <w:rPr>
-          <w:rFonts w:ascii="Times New Roman" w:hAnsi="Times New Roman" w:cs="Times New Roman"/>
-          <w:sz w:val="24"/>
-          <w:szCs w:val="24"/>
-        </w:rPr>
-        <w:t>relatively consistent</w:t>
-      </w:r>
-      <w:proofErr w:type="gramEnd"/>
-      <w:r>
-        <w:rPr>
-          <w:rFonts w:ascii="Times New Roman" w:hAnsi="Times New Roman" w:cs="Times New Roman"/>
-          <w:sz w:val="24"/>
-          <w:szCs w:val="24"/>
-        </w:rPr>
-        <w:t xml:space="preserve"> across all categories.</w:t>
+        <w:t>Using the violin plot, we can conclude that the number of employees at each firm is relatively consistent across all categories.</w:t>
       </w:r>
     </w:p>
     <w:p>
@@ -1372,25 +900,7 @@
           <w:sz w:val="24"/>
           <w:szCs w:val="24"/>
         </w:rPr>
-        <w:t xml:space="preserve">Significant difference </w:t>
-      </w:r>
-      <w:proofErr w:type="gramStart"/>
-      <w:r>
-        <w:rPr>
-          <w:rFonts w:ascii="Times New Roman" w:hAnsi="Times New Roman" w:cs="Times New Roman"/>
-          <w:sz w:val="24"/>
-          <w:szCs w:val="24"/>
-        </w:rPr>
-        <w:t>was noted</w:t>
-      </w:r>
-      <w:proofErr w:type="gramEnd"/>
-      <w:r>
-        <w:rPr>
-          <w:rFonts w:ascii="Times New Roman" w:hAnsi="Times New Roman" w:cs="Times New Roman"/>
-          <w:sz w:val="24"/>
-          <w:szCs w:val="24"/>
-        </w:rPr>
-        <w:t xml:space="preserve"> between each of these categories; however, it did not seem to affect the breakdown by sector, nor the size of the business. (</w:t>
+        <w:t>Significant difference was noted between each of these categories; however, it did not seem to affect the breakdown by sector, nor the size of the business. (</w:t>
       </w:r>
       <w:r>
         <w:rPr>
@@ -1419,7 +929,9 @@
           <w:szCs w:val="24"/>
         </w:rPr>
       </w:pPr>
-      <w:r>
+    </w:p>
+    <w:p>
+      <w:pPr>
         <w:rPr>
           <w:rFonts w:ascii="Times New Roman" w:hAnsi="Times New Roman" w:cs="Times New Roman"/>
           <w:b/>
@@ -1427,6 +939,16 @@
           <w:sz w:val="24"/>
           <w:szCs w:val="24"/>
         </w:rPr>
+      </w:pPr>
+      <w:r>
+        <w:rPr>
+          <w:rFonts w:ascii="Times New Roman" w:hAnsi="Times New Roman" w:cs="Times New Roman"/>
+          <w:b/>
+          <w:bCs/>
+          <w:sz w:val="24"/>
+          <w:szCs w:val="24"/>
+        </w:rPr>
+        <w:lastRenderedPageBreak/>
         <w:t>Race/Ethnicity</w:t>
       </w:r>
     </w:p>
@@ -1449,7 +971,57 @@
           <w:sz w:val="24"/>
           <w:szCs w:val="24"/>
         </w:rPr>
-        <w:t>The following treemap displays the breakdown of number of businesses in each sector, divided by the race group of the business owner</w:t>
+        <w:t>A</w:t>
+      </w:r>
+      <w:r>
+        <w:rPr>
+          <w:rFonts w:ascii="Times New Roman" w:hAnsi="Times New Roman" w:cs="Times New Roman"/>
+          <w:sz w:val="24"/>
+          <w:szCs w:val="24"/>
+        </w:rPr>
+        <w:t xml:space="preserve"> </w:t>
+      </w:r>
+      <w:proofErr w:type="spellStart"/>
+      <w:r>
+        <w:rPr>
+          <w:rFonts w:ascii="Times New Roman" w:hAnsi="Times New Roman" w:cs="Times New Roman"/>
+          <w:sz w:val="24"/>
+          <w:szCs w:val="24"/>
+        </w:rPr>
+        <w:t>treemap</w:t>
+      </w:r>
+      <w:proofErr w:type="spellEnd"/>
+      <w:r>
+        <w:rPr>
+          <w:rFonts w:ascii="Times New Roman" w:hAnsi="Times New Roman" w:cs="Times New Roman"/>
+          <w:sz w:val="24"/>
+          <w:szCs w:val="24"/>
+        </w:rPr>
+        <w:t xml:space="preserve"> shows how</w:t>
+      </w:r>
+      <w:r>
+        <w:rPr>
+          <w:rFonts w:ascii="Times New Roman" w:hAnsi="Times New Roman" w:cs="Times New Roman"/>
+          <w:sz w:val="24"/>
+          <w:szCs w:val="24"/>
+        </w:rPr>
+        <w:t xml:space="preserve"> </w:t>
+      </w:r>
+      <w:r>
+        <w:rPr>
+          <w:rFonts w:ascii="Times New Roman" w:hAnsi="Times New Roman" w:cs="Times New Roman"/>
+          <w:sz w:val="24"/>
+          <w:szCs w:val="24"/>
+        </w:rPr>
+        <w:t>White</w:t>
+      </w:r>
+      <w:r>
+        <w:rPr>
+          <w:rFonts w:ascii="Times New Roman" w:hAnsi="Times New Roman" w:cs="Times New Roman"/>
+          <w:sz w:val="24"/>
+          <w:szCs w:val="24"/>
+        </w:rPr>
+        <w:t xml:space="preserve"> owned businesses make up </w:t>
       </w:r>
       <w:proofErr w:type="gramStart"/>
       <w:r>
@@ -1458,15 +1030,7 @@
           <w:sz w:val="24"/>
           <w:szCs w:val="24"/>
         </w:rPr>
-        <w:t xml:space="preserve">. </w:t>
-      </w:r>
-      <w:r>
-        <w:rPr>
-          <w:rFonts w:ascii="Times New Roman" w:hAnsi="Times New Roman" w:cs="Times New Roman"/>
-          <w:sz w:val="24"/>
-          <w:szCs w:val="24"/>
-        </w:rPr>
-        <w:t xml:space="preserve"> </w:t>
+        <w:t>a majority of</w:t>
       </w:r>
       <w:proofErr w:type="gramEnd"/>
       <w:r>
@@ -1475,119 +1039,7 @@
           <w:sz w:val="24"/>
           <w:szCs w:val="24"/>
         </w:rPr>
-        <w:t xml:space="preserve"> </w:t>
-      </w:r>
-      <w:r>
-        <w:rPr>
-          <w:rFonts w:ascii="Times New Roman" w:hAnsi="Times New Roman" w:cs="Times New Roman"/>
-          <w:sz w:val="24"/>
-          <w:szCs w:val="24"/>
-        </w:rPr>
-        <w:t xml:space="preserve">As seen in the chart, White owned businesses make up </w:t>
-      </w:r>
-      <w:proofErr w:type="gramStart"/>
-      <w:r>
-        <w:rPr>
-          <w:rFonts w:ascii="Times New Roman" w:hAnsi="Times New Roman" w:cs="Times New Roman"/>
-          <w:sz w:val="24"/>
-          <w:szCs w:val="24"/>
-        </w:rPr>
-        <w:t>a majority of</w:t>
-      </w:r>
-      <w:proofErr w:type="gramEnd"/>
-      <w:r>
-        <w:rPr>
-          <w:rFonts w:ascii="Times New Roman" w:hAnsi="Times New Roman" w:cs="Times New Roman"/>
-          <w:sz w:val="24"/>
-          <w:szCs w:val="24"/>
-        </w:rPr>
-        <w:t xml:space="preserve"> the overall businesses, with a relatively even spread across industries. Minority-owned businesses, on the other hand, can be seen to be more strongly prevalent in a few industries - Asian and Black or African American owned businesses are more present in health care, </w:t>
-      </w:r>
-      <w:r>
-        <w:rPr>
-          <w:rFonts w:ascii="Times New Roman" w:hAnsi="Times New Roman" w:cs="Times New Roman"/>
-          <w:sz w:val="24"/>
-          <w:szCs w:val="24"/>
-        </w:rPr>
-        <w:t>accommodation</w:t>
-      </w:r>
-      <w:r>
-        <w:rPr>
-          <w:rFonts w:ascii="Times New Roman" w:hAnsi="Times New Roman" w:cs="Times New Roman"/>
-          <w:sz w:val="24"/>
-          <w:szCs w:val="24"/>
-        </w:rPr>
-        <w:t xml:space="preserve">, and professional, </w:t>
-      </w:r>
-      <w:proofErr w:type="gramStart"/>
-      <w:r>
-        <w:rPr>
-          <w:rFonts w:ascii="Times New Roman" w:hAnsi="Times New Roman" w:cs="Times New Roman"/>
-          <w:sz w:val="24"/>
-          <w:szCs w:val="24"/>
-        </w:rPr>
-        <w:t>scientific</w:t>
-      </w:r>
-      <w:proofErr w:type="gramEnd"/>
-      <w:r>
-        <w:rPr>
-          <w:rFonts w:ascii="Times New Roman" w:hAnsi="Times New Roman" w:cs="Times New Roman"/>
-          <w:sz w:val="24"/>
-          <w:szCs w:val="24"/>
-        </w:rPr>
-        <w:t xml:space="preserve"> and technical services. Similarly, Native Hawaiian owned businesses see most of their presence within professional, </w:t>
-      </w:r>
-      <w:proofErr w:type="gramStart"/>
-      <w:r>
-        <w:rPr>
-          <w:rFonts w:ascii="Times New Roman" w:hAnsi="Times New Roman" w:cs="Times New Roman"/>
-          <w:sz w:val="24"/>
-          <w:szCs w:val="24"/>
-        </w:rPr>
-        <w:t>scientific</w:t>
-      </w:r>
-      <w:proofErr w:type="gramEnd"/>
-      <w:r>
-        <w:rPr>
-          <w:rFonts w:ascii="Times New Roman" w:hAnsi="Times New Roman" w:cs="Times New Roman"/>
-          <w:sz w:val="24"/>
-          <w:szCs w:val="24"/>
-        </w:rPr>
-        <w:t xml:space="preserve"> and technological services, as well as in the administrative support industry. American Indian and Alaska Native owned businesses, on the other hand, seem </w:t>
-      </w:r>
-      <w:proofErr w:type="gramStart"/>
-      <w:r>
-        <w:rPr>
-          <w:rFonts w:ascii="Times New Roman" w:hAnsi="Times New Roman" w:cs="Times New Roman"/>
-          <w:sz w:val="24"/>
-          <w:szCs w:val="24"/>
-        </w:rPr>
-        <w:t>too</w:t>
-      </w:r>
-      <w:proofErr w:type="gramEnd"/>
-      <w:r>
-        <w:rPr>
-          <w:rFonts w:ascii="Times New Roman" w:hAnsi="Times New Roman" w:cs="Times New Roman"/>
-          <w:sz w:val="24"/>
-          <w:szCs w:val="24"/>
-        </w:rPr>
-        <w:t xml:space="preserve"> have a higher prevalence in the construction and manufacturing </w:t>
-      </w:r>
-      <w:r>
-        <w:rPr>
-          <w:rFonts w:ascii="Times New Roman" w:hAnsi="Times New Roman" w:cs="Times New Roman"/>
-          <w:sz w:val="24"/>
-          <w:szCs w:val="24"/>
-        </w:rPr>
-        <w:t>industries</w:t>
-      </w:r>
-      <w:r>
-        <w:rPr>
-          <w:rFonts w:ascii="Times New Roman" w:hAnsi="Times New Roman" w:cs="Times New Roman"/>
-          <w:sz w:val="24"/>
-          <w:szCs w:val="24"/>
-        </w:rPr>
-        <w:t>, as well as in professional, scientific and technological services and health care.</w:t>
+        <w:t xml:space="preserve"> the overall businesses, with a relatively even spread across industries. Minority-owned businesses, on the other hand, can be seen to be more strongly prevalent in a few industries - Asian and Black or African American owned businesses are more present in health care, accommodation, and professional, scientific and technical services. Similarly, Native Hawaiian owned businesses see most of their presence within professional, scientific and technological services, as well as in the administrative support industry. American Indian and Alaska Native owned businesses, on the other hand, seem to have a higher prevalence in the construction and manufacturing industries, as well as in professional, scientific and technological services and health care.</w:t>
       </w:r>
     </w:p>
     <w:p>
@@ -1605,25 +1057,7 @@
           <w:sz w:val="24"/>
           <w:szCs w:val="24"/>
         </w:rPr>
-        <w:t xml:space="preserve">In terms of ethnicity groups, businesses with Hispanic and non-Hispanic owners seem to have their presences spread across industries in similar proportions, although there are </w:t>
-      </w:r>
-      <w:proofErr w:type="gramStart"/>
-      <w:r>
-        <w:rPr>
-          <w:rFonts w:ascii="Times New Roman" w:hAnsi="Times New Roman" w:cs="Times New Roman"/>
-          <w:sz w:val="24"/>
-          <w:szCs w:val="24"/>
-        </w:rPr>
-        <w:t>many</w:t>
-      </w:r>
-      <w:proofErr w:type="gramEnd"/>
-      <w:r>
-        <w:rPr>
-          <w:rFonts w:ascii="Times New Roman" w:hAnsi="Times New Roman" w:cs="Times New Roman"/>
-          <w:sz w:val="24"/>
-          <w:szCs w:val="24"/>
-        </w:rPr>
-        <w:t xml:space="preserve"> more total non-Hispanic owned businesses.</w:t>
+        <w:t>In terms of ethnicity groups, businesses with Hispanic and non-Hispanic owners seem to have their presences spread across industries in similar proportions, although there are many more total non-Hispanic owned businesses.</w:t>
       </w:r>
     </w:p>
     <w:p>
@@ -1645,27 +1079,40 @@
           <w:sz w:val="24"/>
           <w:szCs w:val="24"/>
         </w:rPr>
-        <w:t xml:space="preserve">The violin charts below depict the distribution of business firms with varying numbers of employees, divided between the owners' race group and ethnicity group. From the first </w:t>
-      </w:r>
-      <w:r>
-        <w:rPr>
-          <w:rFonts w:ascii="Times New Roman" w:hAnsi="Times New Roman" w:cs="Times New Roman"/>
-          <w:sz w:val="24"/>
-          <w:szCs w:val="24"/>
-        </w:rPr>
-        <w:lastRenderedPageBreak/>
-        <w:t xml:space="preserve">chart, </w:t>
-      </w:r>
-      <w:proofErr w:type="gramStart"/>
-      <w:r>
-        <w:rPr>
-          <w:rFonts w:ascii="Times New Roman" w:hAnsi="Times New Roman" w:cs="Times New Roman"/>
-          <w:sz w:val="24"/>
-          <w:szCs w:val="24"/>
-        </w:rPr>
-        <w:t>it can be seen that there</w:t>
-      </w:r>
-      <w:proofErr w:type="gramEnd"/>
+        <w:t>With violin charts,</w:t>
+      </w:r>
+      <w:r>
+        <w:rPr>
+          <w:rFonts w:ascii="Times New Roman" w:hAnsi="Times New Roman" w:cs="Times New Roman"/>
+          <w:sz w:val="24"/>
+          <w:szCs w:val="24"/>
+        </w:rPr>
+        <w:t xml:space="preserve"> the distribution of business firms with varying numbers of employees</w:t>
+      </w:r>
+      <w:r>
+        <w:rPr>
+          <w:rFonts w:ascii="Times New Roman" w:hAnsi="Times New Roman" w:cs="Times New Roman"/>
+          <w:sz w:val="24"/>
+          <w:szCs w:val="24"/>
+        </w:rPr>
+        <w:t xml:space="preserve"> can be depicted</w:t>
+      </w:r>
+      <w:r>
+        <w:rPr>
+          <w:rFonts w:ascii="Times New Roman" w:hAnsi="Times New Roman" w:cs="Times New Roman"/>
+          <w:sz w:val="24"/>
+          <w:szCs w:val="24"/>
+        </w:rPr>
+        <w:t>, divided between the owners' race group and ethnicity group</w:t>
+      </w:r>
+      <w:r>
+        <w:rPr>
+          <w:rFonts w:ascii="Times New Roman" w:hAnsi="Times New Roman" w:cs="Times New Roman"/>
+          <w:sz w:val="24"/>
+          <w:szCs w:val="24"/>
+        </w:rPr>
+        <w:t>. These visuals highlight how there</w:t>
+      </w:r>
       <w:r>
         <w:rPr>
           <w:rFonts w:ascii="Times New Roman" w:hAnsi="Times New Roman" w:cs="Times New Roman"/>
@@ -1700,43 +1147,7 @@
           <w:sz w:val="24"/>
           <w:szCs w:val="24"/>
         </w:rPr>
-        <w:t xml:space="preserve">A similar trend can </w:t>
-      </w:r>
-      <w:proofErr w:type="gramStart"/>
-      <w:r>
-        <w:rPr>
-          <w:rFonts w:ascii="Times New Roman" w:hAnsi="Times New Roman" w:cs="Times New Roman"/>
-          <w:sz w:val="24"/>
-          <w:szCs w:val="24"/>
-        </w:rPr>
-        <w:t>be seen</w:t>
-      </w:r>
-      <w:proofErr w:type="gramEnd"/>
-      <w:r>
-        <w:rPr>
-          <w:rFonts w:ascii="Times New Roman" w:hAnsi="Times New Roman" w:cs="Times New Roman"/>
-          <w:sz w:val="24"/>
-          <w:szCs w:val="24"/>
-        </w:rPr>
-        <w:t xml:space="preserve"> when looking at businesses owned by Hispanic vs non-Hispanic ethnicities, where Hispanic and equally Hispanic/non-Hispanic owned </w:t>
-      </w:r>
-      <w:proofErr w:type="spellStart"/>
-      <w:r>
-        <w:rPr>
-          <w:rFonts w:ascii="Times New Roman" w:hAnsi="Times New Roman" w:cs="Times New Roman"/>
-          <w:sz w:val="24"/>
-          <w:szCs w:val="24"/>
-        </w:rPr>
-        <w:t>businesss</w:t>
-      </w:r>
-      <w:proofErr w:type="spellEnd"/>
-      <w:r>
-        <w:rPr>
-          <w:rFonts w:ascii="Times New Roman" w:hAnsi="Times New Roman" w:cs="Times New Roman"/>
-          <w:sz w:val="24"/>
-          <w:szCs w:val="24"/>
-        </w:rPr>
-        <w:t xml:space="preserve"> firms with less employees have a higher prevalence than those with more, while non-Hispanic owned business firms are a fair bit more evenly distributed.</w:t>
+        <w:t>A similar trend can be seen when looking at businesses owned by Hispanic vs non-Hispanic ethnicities, where Hispanic and equally Hispanic/non-Hispanic owned business firms with less employees have a higher prevalence than those with more, while non-Hispanic owned business firms are a fair bit more evenly distributed.</w:t>
       </w:r>
     </w:p>
     <w:p>
@@ -1768,7 +1179,148 @@
           <w:sz w:val="24"/>
           <w:szCs w:val="24"/>
         </w:rPr>
-        <w:t xml:space="preserve">To begin answering these questions, it is important to note the overall average revenue generated by businesses under different ownership race and ethnic groups. In the bar charts below, these comparisons </w:t>
+        <w:t xml:space="preserve">To begin answering these questions, it is important to note the overall average revenue generated by businesses under different ownership race and ethnic groups. </w:t>
+      </w:r>
+      <w:r>
+        <w:rPr>
+          <w:rFonts w:ascii="Times New Roman" w:hAnsi="Times New Roman" w:cs="Times New Roman"/>
+          <w:sz w:val="24"/>
+          <w:szCs w:val="24"/>
+        </w:rPr>
+        <w:t>A bar chart visibly displays these disparities</w:t>
+      </w:r>
+      <w:r>
+        <w:rPr>
+          <w:rFonts w:ascii="Times New Roman" w:hAnsi="Times New Roman" w:cs="Times New Roman"/>
+          <w:sz w:val="24"/>
+          <w:szCs w:val="24"/>
+        </w:rPr>
+        <w:t xml:space="preserve">. </w:t>
+      </w:r>
+    </w:p>
+    <w:p>
+      <w:pPr>
+        <w:pStyle w:val="ListParagraph"/>
+        <w:rPr>
+          <w:rFonts w:ascii="Times New Roman" w:hAnsi="Times New Roman" w:cs="Times New Roman"/>
+          <w:sz w:val="24"/>
+          <w:szCs w:val="24"/>
+        </w:rPr>
+      </w:pPr>
+    </w:p>
+    <w:p>
+      <w:pPr>
+        <w:pStyle w:val="ListParagraph"/>
+        <w:rPr>
+          <w:rFonts w:ascii="Times New Roman" w:hAnsi="Times New Roman" w:cs="Times New Roman"/>
+          <w:sz w:val="24"/>
+          <w:szCs w:val="24"/>
+        </w:rPr>
+      </w:pPr>
+      <w:r>
+        <w:rPr>
+          <w:rFonts w:ascii="Times New Roman" w:hAnsi="Times New Roman" w:cs="Times New Roman"/>
+          <w:sz w:val="24"/>
+          <w:szCs w:val="24"/>
+        </w:rPr>
+        <w:t>The difference</w:t>
+      </w:r>
+      <w:r>
+        <w:rPr>
+          <w:rFonts w:ascii="Times New Roman" w:hAnsi="Times New Roman" w:cs="Times New Roman"/>
+          <w:sz w:val="24"/>
+          <w:szCs w:val="24"/>
+        </w:rPr>
+        <w:t xml:space="preserve"> between average revenues of non-Hispanic or White owned businesses and minority groups </w:t>
+      </w:r>
+      <w:r>
+        <w:rPr>
+          <w:rFonts w:ascii="Times New Roman" w:hAnsi="Times New Roman" w:cs="Times New Roman"/>
+          <w:sz w:val="24"/>
+          <w:szCs w:val="24"/>
+        </w:rPr>
+        <w:t>reaches</w:t>
+      </w:r>
+      <w:r>
+        <w:rPr>
+          <w:rFonts w:ascii="Times New Roman" w:hAnsi="Times New Roman" w:cs="Times New Roman"/>
+          <w:sz w:val="24"/>
+          <w:szCs w:val="24"/>
+        </w:rPr>
+        <w:t xml:space="preserve"> about 10x increase in average revenue between the highest and second highest average business revenues of different race-group owners, and a 20x increase between non-Hispanic and Hispanic average business revenues. </w:t>
+      </w:r>
+    </w:p>
+    <w:p>
+      <w:pPr>
+        <w:pStyle w:val="ListParagraph"/>
+        <w:rPr>
+          <w:rFonts w:ascii="Times New Roman" w:hAnsi="Times New Roman" w:cs="Times New Roman"/>
+          <w:sz w:val="24"/>
+          <w:szCs w:val="24"/>
+        </w:rPr>
+      </w:pPr>
+    </w:p>
+    <w:p>
+      <w:pPr>
+        <w:pStyle w:val="ListParagraph"/>
+        <w:rPr>
+          <w:rFonts w:ascii="Times New Roman" w:hAnsi="Times New Roman" w:cs="Times New Roman"/>
+          <w:sz w:val="24"/>
+          <w:szCs w:val="24"/>
+        </w:rPr>
+      </w:pPr>
+      <w:r>
+        <w:rPr>
+          <w:rFonts w:ascii="Times New Roman" w:hAnsi="Times New Roman" w:cs="Times New Roman"/>
+          <w:sz w:val="24"/>
+          <w:szCs w:val="24"/>
+        </w:rPr>
+        <w:t>S</w:t>
+      </w:r>
+      <w:r>
+        <w:rPr>
+          <w:rFonts w:ascii="Times New Roman" w:hAnsi="Times New Roman" w:cs="Times New Roman"/>
+          <w:sz w:val="24"/>
+          <w:szCs w:val="24"/>
+        </w:rPr>
+        <w:t xml:space="preserve">catterplots are used to show the relationship between number of employees at a business and the revenue generated by that business, grouped by owner race group or ethnicity group. These also serve to highlight the disparity between the size and revenue of businesses with owners of differing groups. </w:t>
+      </w:r>
+    </w:p>
+    <w:p>
+      <w:pPr>
+        <w:pStyle w:val="ListParagraph"/>
+        <w:rPr>
+          <w:rFonts w:ascii="Times New Roman" w:hAnsi="Times New Roman" w:cs="Times New Roman"/>
+          <w:sz w:val="24"/>
+          <w:szCs w:val="24"/>
+        </w:rPr>
+      </w:pPr>
+    </w:p>
+    <w:p>
+      <w:pPr>
+        <w:pStyle w:val="ListParagraph"/>
+        <w:rPr>
+          <w:rFonts w:ascii="Times New Roman" w:hAnsi="Times New Roman" w:cs="Times New Roman"/>
+          <w:sz w:val="24"/>
+          <w:szCs w:val="24"/>
+        </w:rPr>
+      </w:pPr>
+      <w:r>
+        <w:rPr>
+          <w:rFonts w:ascii="Times New Roman" w:hAnsi="Times New Roman" w:cs="Times New Roman"/>
+          <w:sz w:val="24"/>
+          <w:szCs w:val="24"/>
+        </w:rPr>
+        <w:t xml:space="preserve">Across the board, there is a similar positive trend between increasing employees and increasing revenue. For businesses owned by larger demographic groups, this trend is </w:t>
+      </w:r>
+      <w:r>
+        <w:rPr>
+          <w:rFonts w:ascii="Times New Roman" w:hAnsi="Times New Roman" w:cs="Times New Roman"/>
+          <w:sz w:val="24"/>
+          <w:szCs w:val="24"/>
+        </w:rPr>
+        <w:lastRenderedPageBreak/>
+        <w:t>larger, nearing around 200/1 ($ revenue)</w:t>
       </w:r>
       <w:proofErr w:type="gramStart"/>
       <w:r>
@@ -1777,7 +1329,7 @@
           <w:sz w:val="24"/>
           <w:szCs w:val="24"/>
         </w:rPr>
-        <w:t>are displayed</w:t>
+        <w:t>/(</w:t>
       </w:r>
       <w:proofErr w:type="gramEnd"/>
       <w:r>
@@ -1786,209 +1338,7 @@
           <w:sz w:val="24"/>
           <w:szCs w:val="24"/>
         </w:rPr>
-        <w:t xml:space="preserve">. </w:t>
-      </w:r>
-    </w:p>
-    <w:p>
-      <w:pPr>
-        <w:pStyle w:val="ListParagraph"/>
-        <w:rPr>
-          <w:rFonts w:ascii="Times New Roman" w:hAnsi="Times New Roman" w:cs="Times New Roman"/>
-          <w:sz w:val="24"/>
-          <w:szCs w:val="24"/>
-        </w:rPr>
-      </w:pPr>
-    </w:p>
-    <w:p>
-      <w:pPr>
-        <w:pStyle w:val="ListParagraph"/>
-        <w:rPr>
-          <w:rFonts w:ascii="Times New Roman" w:hAnsi="Times New Roman" w:cs="Times New Roman"/>
-          <w:sz w:val="24"/>
-          <w:szCs w:val="24"/>
-        </w:rPr>
-      </w:pPr>
-      <w:r>
-        <w:rPr>
-          <w:rFonts w:ascii="Times New Roman" w:hAnsi="Times New Roman" w:cs="Times New Roman"/>
-          <w:sz w:val="24"/>
-          <w:szCs w:val="24"/>
-        </w:rPr>
-        <w:t xml:space="preserve">As seen above, the disparity between average revenues of non-Hispanic or White owned businesses and minority groups is immense, with a difference of about </w:t>
-      </w:r>
-      <w:proofErr w:type="gramStart"/>
-      <w:r>
-        <w:rPr>
-          <w:rFonts w:ascii="Times New Roman" w:hAnsi="Times New Roman" w:cs="Times New Roman"/>
-          <w:sz w:val="24"/>
-          <w:szCs w:val="24"/>
-        </w:rPr>
-        <w:t>10x</w:t>
-      </w:r>
-      <w:proofErr w:type="gramEnd"/>
-      <w:r>
-        <w:rPr>
-          <w:rFonts w:ascii="Times New Roman" w:hAnsi="Times New Roman" w:cs="Times New Roman"/>
-          <w:sz w:val="24"/>
-          <w:szCs w:val="24"/>
-        </w:rPr>
-        <w:t xml:space="preserve"> increase in average revenue between the highest and second highest average business revenues of different race-group owners, and a 20x increase between non-Hispanic and Hispanic average business revenues. </w:t>
-      </w:r>
-    </w:p>
-    <w:p>
-      <w:pPr>
-        <w:pStyle w:val="ListParagraph"/>
-        <w:rPr>
-          <w:rFonts w:ascii="Times New Roman" w:hAnsi="Times New Roman" w:cs="Times New Roman"/>
-          <w:sz w:val="24"/>
-          <w:szCs w:val="24"/>
-        </w:rPr>
-      </w:pPr>
-    </w:p>
-    <w:p>
-      <w:pPr>
-        <w:pStyle w:val="ListParagraph"/>
-        <w:rPr>
-          <w:rFonts w:ascii="Times New Roman" w:hAnsi="Times New Roman" w:cs="Times New Roman"/>
-          <w:sz w:val="24"/>
-          <w:szCs w:val="24"/>
-        </w:rPr>
-      </w:pPr>
-      <w:r>
-        <w:rPr>
-          <w:rFonts w:ascii="Times New Roman" w:hAnsi="Times New Roman" w:cs="Times New Roman"/>
-          <w:sz w:val="24"/>
-          <w:szCs w:val="24"/>
-        </w:rPr>
-        <w:t xml:space="preserve">The following scatterplots </w:t>
-      </w:r>
-      <w:proofErr w:type="gramStart"/>
-      <w:r>
-        <w:rPr>
-          <w:rFonts w:ascii="Times New Roman" w:hAnsi="Times New Roman" w:cs="Times New Roman"/>
-          <w:sz w:val="24"/>
-          <w:szCs w:val="24"/>
-        </w:rPr>
-        <w:t>are used</w:t>
-      </w:r>
-      <w:proofErr w:type="gramEnd"/>
-      <w:r>
-        <w:rPr>
-          <w:rFonts w:ascii="Times New Roman" w:hAnsi="Times New Roman" w:cs="Times New Roman"/>
-          <w:sz w:val="24"/>
-          <w:szCs w:val="24"/>
-        </w:rPr>
-        <w:t xml:space="preserve"> to show the relationship between number of employees at a business and the revenue generated by that business, grouped by owner race group or ethnicity group. These also serve to highlight the disparity between the size and revenue of businesses with owners of differing groups. </w:t>
-      </w:r>
-    </w:p>
-    <w:p>
-      <w:pPr>
-        <w:pStyle w:val="ListParagraph"/>
-        <w:rPr>
-          <w:rFonts w:ascii="Times New Roman" w:hAnsi="Times New Roman" w:cs="Times New Roman"/>
-          <w:sz w:val="24"/>
-          <w:szCs w:val="24"/>
-        </w:rPr>
-      </w:pPr>
-    </w:p>
-    <w:p>
-      <w:pPr>
-        <w:pStyle w:val="ListParagraph"/>
-        <w:rPr>
-          <w:rFonts w:ascii="Times New Roman" w:hAnsi="Times New Roman" w:cs="Times New Roman"/>
-          <w:sz w:val="24"/>
-          <w:szCs w:val="24"/>
-        </w:rPr>
-      </w:pPr>
-      <w:r>
-        <w:rPr>
-          <w:rFonts w:ascii="Times New Roman" w:hAnsi="Times New Roman" w:cs="Times New Roman"/>
-          <w:sz w:val="24"/>
-          <w:szCs w:val="24"/>
-        </w:rPr>
-        <w:t xml:space="preserve">As White owned businesses heavily outweigh others in terms of revenue and number of employees, multiple scatterplots </w:t>
-      </w:r>
-      <w:proofErr w:type="gramStart"/>
-      <w:r>
-        <w:rPr>
-          <w:rFonts w:ascii="Times New Roman" w:hAnsi="Times New Roman" w:cs="Times New Roman"/>
-          <w:sz w:val="24"/>
-          <w:szCs w:val="24"/>
-        </w:rPr>
-        <w:t>were included</w:t>
-      </w:r>
-      <w:proofErr w:type="gramEnd"/>
-      <w:r>
-        <w:rPr>
-          <w:rFonts w:ascii="Times New Roman" w:hAnsi="Times New Roman" w:cs="Times New Roman"/>
-          <w:sz w:val="24"/>
-          <w:szCs w:val="24"/>
-        </w:rPr>
-        <w:t xml:space="preserve"> to better visualize the trends seen in businesses owned by minority groups.</w:t>
-      </w:r>
-    </w:p>
-    <w:p>
-      <w:pPr>
-        <w:pStyle w:val="ListParagraph"/>
-        <w:rPr>
-          <w:rFonts w:ascii="Times New Roman" w:hAnsi="Times New Roman" w:cs="Times New Roman"/>
-          <w:sz w:val="24"/>
-          <w:szCs w:val="24"/>
-        </w:rPr>
-      </w:pPr>
-    </w:p>
-    <w:p>
-      <w:pPr>
-        <w:pStyle w:val="ListParagraph"/>
-        <w:rPr>
-          <w:rFonts w:ascii="Times New Roman" w:hAnsi="Times New Roman" w:cs="Times New Roman"/>
-          <w:sz w:val="24"/>
-          <w:szCs w:val="24"/>
-        </w:rPr>
-      </w:pPr>
-      <w:r>
-        <w:rPr>
-          <w:rFonts w:ascii="Times New Roman" w:hAnsi="Times New Roman" w:cs="Times New Roman"/>
-          <w:sz w:val="24"/>
-          <w:szCs w:val="24"/>
-        </w:rPr>
-        <w:t>Across the board, there is a similar positive trend between increasing employees and increasing revenue. For businesses owned by larger demographic groups, this trend is larger, nearing around 200/1 ($ revenue)</w:t>
-      </w:r>
-      <w:proofErr w:type="gramStart"/>
-      <w:r>
-        <w:rPr>
-          <w:rFonts w:ascii="Times New Roman" w:hAnsi="Times New Roman" w:cs="Times New Roman"/>
-          <w:sz w:val="24"/>
-          <w:szCs w:val="24"/>
-        </w:rPr>
-        <w:t>/(</w:t>
-      </w:r>
-      <w:proofErr w:type="gramEnd"/>
-      <w:r>
-        <w:rPr>
-          <w:rFonts w:ascii="Times New Roman" w:hAnsi="Times New Roman" w:cs="Times New Roman"/>
-          <w:sz w:val="24"/>
-          <w:szCs w:val="24"/>
-        </w:rPr>
-        <w:t xml:space="preserve">number of employees). This can </w:t>
-      </w:r>
-      <w:proofErr w:type="gramStart"/>
-      <w:r>
-        <w:rPr>
-          <w:rFonts w:ascii="Times New Roman" w:hAnsi="Times New Roman" w:cs="Times New Roman"/>
-          <w:sz w:val="24"/>
-          <w:szCs w:val="24"/>
-        </w:rPr>
-        <w:t>be seen</w:t>
-      </w:r>
-      <w:proofErr w:type="gramEnd"/>
-      <w:r>
-        <w:rPr>
-          <w:rFonts w:ascii="Times New Roman" w:hAnsi="Times New Roman" w:cs="Times New Roman"/>
-          <w:sz w:val="24"/>
-          <w:szCs w:val="24"/>
-        </w:rPr>
-        <w:t xml:space="preserve"> with the data points for White and Asian owned businesses, as well as non-Hispanic owned businesses. On the other hand, owners of smaller demographic groups see trends closer to 100/1 ($ revenue)</w:t>
+        <w:t>number of employees). This can be seen with the data points for White and Asian owned businesses, as well as non-Hispanic owned businesses. On the other hand, owners of smaller demographic groups see trends closer to 100/1 ($ revenue)</w:t>
       </w:r>
       <w:proofErr w:type="gramStart"/>
       <w:r>

</xml_diff>